<commit_message>
Pushing rlabrador-Module 6.2 docx and mysql_test.py and all Pycharm data files
</commit_message>
<xml_diff>
--- a/module-1/Labrador-Assignment1.2.docx
+++ b/module-1/Labrador-Assignment1.2.docx
@@ -3,19 +3,133 @@
 <w:document xmlns:wpc="http://schemas.microsoft.com/office/word/2010/wordprocessingCanvas" xmlns:cx="http://schemas.microsoft.com/office/drawing/2014/chartex" xmlns:cx1="http://schemas.microsoft.com/office/drawing/2015/9/8/chartex" xmlns:cx2="http://schemas.microsoft.com/office/drawing/2015/10/21/chartex" xmlns:cx3="http://schemas.microsoft.com/office/drawing/2016/5/9/chartex" xmlns:cx4="http://schemas.microsoft.com/office/drawing/2016/5/10/chartex" xmlns:cx5="http://schemas.microsoft.com/office/drawing/2016/5/11/chartex" xmlns:cx6="http://schemas.microsoft.com/office/drawing/2016/5/12/chartex" xmlns:cx7="http://schemas.microsoft.com/office/drawing/2016/5/13/chartex" xmlns:cx8="http://schemas.microsoft.com/office/drawing/2016/5/14/chartex" xmlns:mc="http://schemas.openxmlformats.org/markup-compatibility/2006" xmlns:aink="http://schemas.microsoft.com/office/drawing/2016/ink" xmlns:am3d="http://schemas.microsoft.com/office/drawing/2017/model3d" xmlns:o="urn:schemas-microsoft-com:office:office" xmlns:r="http://schemas.openxmlformats.org/officeDocument/2006/relationships" xmlns:m="http://schemas.openxmlformats.org/officeDocument/2006/math" xmlns:v="urn:schemas-microsoft-com:vml" xmlns:wp14="http://schemas.microsoft.com/office/word/2010/wordprocessingDrawing" xmlns:wp="http://schemas.openxmlformats.org/drawingml/2006/wordprocessingDrawing" xmlns:w10="urn:schemas-microsoft-com:office:word" xmlns:w="http://schemas.openxmlformats.org/wordprocessingml/2006/main" xmlns:w14="http://schemas.microsoft.com/office/word/2010/wordml" xmlns:w15="http://schemas.microsoft.com/office/word/2012/wordml" xmlns:w16cid="http://schemas.microsoft.com/office/word/2016/wordml/cid" xmlns:w16se="http://schemas.microsoft.com/office/word/2015/wordml/symex" xmlns:wpg="http://schemas.microsoft.com/office/word/2010/wordprocessingGroup" xmlns:wpi="http://schemas.microsoft.com/office/word/2010/wordprocessingInk" xmlns:wne="http://schemas.microsoft.com/office/word/2006/wordml" xmlns:wps="http://schemas.microsoft.com/office/word/2010/wordprocessingShape" mc:Ignorable="w14 w15 w16se w16cid wp14">
   <w:body>
     <w:p>
-      <w:bookmarkStart w:id="0" w:name="_GoBack"/>
-      <w:r>
-        <w:t>Labrador-Assignment1.2</w:t>
-      </w:r>
+      <w:pPr>
+        <w:ind w:left="-720"/>
+        <w:rPr>
+          <w:sz w:val="40"/>
+        </w:rPr>
+      </w:pPr>
+      <w:hyperlink r:id="rId6" w:history="1">
+        <w:r>
+          <w:rPr>
+            <w:rStyle w:val="Hyperlink"/>
+            <w:sz w:val="40"/>
+          </w:rPr>
+          <w:t>https://github.com/Ambuklao/csd-310.git</w:t>
+        </w:r>
+      </w:hyperlink>
     </w:p>
-    <w:bookmarkEnd w:id="0"/>
-    <w:p/>
     <w:p>
-      <w:r>
+      <w:pPr>
+        <w:ind w:left="-720"/>
+        <w:jc w:val="center"/>
+        <w:rPr>
+          <w:sz w:val="40"/>
+        </w:rPr>
+      </w:pPr>
+      <w:r>
+        <w:drawing>
+          <wp:anchor distT="0" distB="0" distL="114300" distR="114300" simplePos="0" relativeHeight="251659264" behindDoc="0" locked="0" layoutInCell="1" allowOverlap="1" wp14:anchorId="6F6248CF">
+            <wp:simplePos x="0" y="0"/>
+            <wp:positionH relativeFrom="margin">
+              <wp:posOffset>-584200</wp:posOffset>
+            </wp:positionH>
+            <wp:positionV relativeFrom="paragraph">
+              <wp:posOffset>432435</wp:posOffset>
+            </wp:positionV>
+            <wp:extent cx="7124700" cy="3002280"/>
+            <wp:effectExtent l="0" t="0" r="0" b="7620"/>
+            <wp:wrapThrough wrapText="bothSides">
+              <wp:wrapPolygon edited="0">
+                <wp:start x="0" y="0"/>
+                <wp:lineTo x="0" y="21518"/>
+                <wp:lineTo x="21542" y="21518"/>
+                <wp:lineTo x="21542" y="0"/>
+                <wp:lineTo x="0" y="0"/>
+              </wp:wrapPolygon>
+            </wp:wrapThrough>
+            <wp:docPr id="3" name="Picture 3"/>
+            <wp:cNvGraphicFramePr>
+              <a:graphicFrameLocks xmlns:a="http://schemas.openxmlformats.org/drawingml/2006/main" noChangeAspect="1"/>
+            </wp:cNvGraphicFramePr>
+            <a:graphic xmlns:a="http://schemas.openxmlformats.org/drawingml/2006/main">
+              <a:graphicData uri="http://schemas.openxmlformats.org/drawingml/2006/picture">
+                <pic:pic xmlns:pic="http://schemas.openxmlformats.org/drawingml/2006/picture">
+                  <pic:nvPicPr>
+                    <pic:cNvPr id="1" name=""/>
+                    <pic:cNvPicPr/>
+                  </pic:nvPicPr>
+                  <pic:blipFill>
+                    <a:blip r:embed="rId7" cstate="print">
+                      <a:extLst>
+                        <a:ext uri="{28A0092B-C50C-407E-A947-70E740481C1C}">
+                          <a14:useLocalDpi xmlns:a14="http://schemas.microsoft.com/office/drawing/2010/main" val="0"/>
+                        </a:ext>
+                      </a:extLst>
+                    </a:blip>
+                    <a:stretch>
+                      <a:fillRect/>
+                    </a:stretch>
+                  </pic:blipFill>
+                  <pic:spPr>
+                    <a:xfrm>
+                      <a:off x="0" y="0"/>
+                      <a:ext cx="7124700" cy="3002280"/>
+                    </a:xfrm>
+                    <a:prstGeom prst="rect">
+                      <a:avLst/>
+                    </a:prstGeom>
+                  </pic:spPr>
+                </pic:pic>
+              </a:graphicData>
+            </a:graphic>
+            <wp14:sizeRelH relativeFrom="margin">
+              <wp14:pctWidth>0</wp14:pctWidth>
+            </wp14:sizeRelH>
+            <wp14:sizeRelV relativeFrom="margin">
+              <wp14:pctHeight>0</wp14:pctHeight>
+            </wp14:sizeRelV>
+          </wp:anchor>
+        </w:drawing>
+      </w:r>
+      <w:r>
+        <w:rPr>
+          <w:sz w:val="40"/>
+        </w:rPr>
+        <w:t>Scre</w:t>
+      </w:r>
+      <w:r>
+        <w:rPr>
+          <w:sz w:val="40"/>
+        </w:rPr>
+        <w:t>e</w:t>
+      </w:r>
+      <w:r>
+        <w:rPr>
+          <w:sz w:val="40"/>
+        </w:rPr>
+        <w:t>nshot of GitHub repository</w:t>
+      </w:r>
+    </w:p>
+    <w:p>
+      <w:pPr>
+        <w:ind w:left="-720"/>
+        <w:jc w:val="center"/>
+      </w:pPr>
+      <w:r>
+        <w:rPr>
+          <w:sz w:val="40"/>
+        </w:rPr>
+        <w:t xml:space="preserve">Screenshot of your local directory </w:t>
+      </w:r>
+      <w:r>
+        <w:rPr>
+          <w:noProof/>
+        </w:rPr>
         <w:drawing>
           <wp:inline distT="0" distB="0" distL="0" distR="0" wp14:anchorId="63DBE2EA" wp14:editId="114687B7">
-            <wp:extent cx="5943600" cy="5210810"/>
-            <wp:effectExtent l="0" t="0" r="0" b="8890"/>
+            <wp:extent cx="4038600" cy="3540678"/>
+            <wp:effectExtent l="0" t="0" r="0" b="3175"/>
             <wp:docPr id="2" name="Picture 2"/>
             <wp:cNvGraphicFramePr>
               <a:graphicFrameLocks xmlns:a="http://schemas.openxmlformats.org/drawingml/2006/main" noChangeAspect="1"/>
@@ -28,7 +142,7 @@
                     <pic:cNvPicPr/>
                   </pic:nvPicPr>
                   <pic:blipFill>
-                    <a:blip r:embed="rId4"/>
+                    <a:blip r:embed="rId8"/>
                     <a:stretch>
                       <a:fillRect/>
                     </a:stretch>
@@ -36,7 +150,7 @@
                   <pic:spPr>
                     <a:xfrm>
                       <a:off x="0" y="0"/>
-                      <a:ext cx="5943600" cy="5210810"/>
+                      <a:ext cx="4072841" cy="3570698"/>
                     </a:xfrm>
                     <a:prstGeom prst="rect">
                       <a:avLst/>
@@ -49,7 +163,112 @@
         </w:drawing>
       </w:r>
     </w:p>
+    <w:p>
+      <w:pPr>
+        <w:rPr>
+          <w:b/>
+        </w:rPr>
+      </w:pPr>
+      <w:bookmarkStart w:id="0" w:name="_GoBack"/>
+      <w:bookmarkEnd w:id="0"/>
+    </w:p>
+    <w:p>
+      <w:pPr>
+        <w:rPr>
+          <w:sz w:val="32"/>
+        </w:rPr>
+      </w:pPr>
+      <w:r>
+        <w:rPr>
+          <w:b/>
+          <w:sz w:val="36"/>
+        </w:rPr>
+        <w:t>Screenshot with first assignment</w:t>
+      </w:r>
+      <w:r>
+        <w:rPr>
+          <w:b/>
+        </w:rPr>
+        <w:t xml:space="preserve"> </w:t>
+      </w:r>
+      <w:r>
+        <w:rPr>
+          <w:sz w:val="48"/>
+        </w:rPr>
+        <w:drawing>
+          <wp:anchor distT="0" distB="0" distL="114300" distR="114300" simplePos="0" relativeHeight="251658240" behindDoc="0" locked="0" layoutInCell="1" allowOverlap="1" wp14:anchorId="7FCC77A5">
+            <wp:simplePos x="0" y="0"/>
+            <wp:positionH relativeFrom="column">
+              <wp:posOffset>-470535</wp:posOffset>
+            </wp:positionH>
+            <wp:positionV relativeFrom="paragraph">
+              <wp:posOffset>399415</wp:posOffset>
+            </wp:positionV>
+            <wp:extent cx="6891655" cy="2076450"/>
+            <wp:effectExtent l="0" t="0" r="4445" b="0"/>
+            <wp:wrapThrough wrapText="bothSides">
+              <wp:wrapPolygon edited="0">
+                <wp:start x="0" y="0"/>
+                <wp:lineTo x="0" y="21402"/>
+                <wp:lineTo x="21554" y="21402"/>
+                <wp:lineTo x="21554" y="0"/>
+                <wp:lineTo x="0" y="0"/>
+              </wp:wrapPolygon>
+            </wp:wrapThrough>
+            <wp:docPr id="1" name="Picture 1"/>
+            <wp:cNvGraphicFramePr>
+              <a:graphicFrameLocks xmlns:a="http://schemas.openxmlformats.org/drawingml/2006/main" noChangeAspect="1"/>
+            </wp:cNvGraphicFramePr>
+            <a:graphic xmlns:a="http://schemas.openxmlformats.org/drawingml/2006/main">
+              <a:graphicData uri="http://schemas.openxmlformats.org/drawingml/2006/picture">
+                <pic:pic xmlns:pic="http://schemas.openxmlformats.org/drawingml/2006/picture">
+                  <pic:nvPicPr>
+                    <pic:cNvPr id="1" name=""/>
+                    <pic:cNvPicPr/>
+                  </pic:nvPicPr>
+                  <pic:blipFill>
+                    <a:blip r:embed="rId9" cstate="print">
+                      <a:extLst>
+                        <a:ext uri="{28A0092B-C50C-407E-A947-70E740481C1C}">
+                          <a14:useLocalDpi xmlns:a14="http://schemas.microsoft.com/office/drawing/2010/main" val="0"/>
+                        </a:ext>
+                      </a:extLst>
+                    </a:blip>
+                    <a:stretch>
+                      <a:fillRect/>
+                    </a:stretch>
+                  </pic:blipFill>
+                  <pic:spPr>
+                    <a:xfrm>
+                      <a:off x="0" y="0"/>
+                      <a:ext cx="6891655" cy="2076450"/>
+                    </a:xfrm>
+                    <a:prstGeom prst="rect">
+                      <a:avLst/>
+                    </a:prstGeom>
+                  </pic:spPr>
+                </pic:pic>
+              </a:graphicData>
+            </a:graphic>
+            <wp14:sizeRelH relativeFrom="margin">
+              <wp14:pctWidth>0</wp14:pctWidth>
+            </wp14:sizeRelH>
+            <wp14:sizeRelV relativeFrom="margin">
+              <wp14:pctHeight>0</wp14:pctHeight>
+            </wp14:sizeRelV>
+          </wp:anchor>
+        </w:drawing>
+      </w:r>
+      <w:r>
+        <w:rPr>
+          <w:b/>
+          <w:sz w:val="36"/>
+        </w:rPr>
+        <w:t>under the Module 1</w:t>
+      </w:r>
+    </w:p>
     <w:sectPr>
+      <w:headerReference w:type="default" r:id="rId10"/>
       <w:pgSz w:w="12240" w:h="15840"/>
       <w:pgMar w:top="1440" w:right="1440" w:bottom="1440" w:left="1440" w:header="720" w:footer="720" w:gutter="0"/>
       <w:cols w:space="720"/>
@@ -57,6 +276,100 @@
     </w:sectPr>
   </w:body>
 </w:document>
+</file>
+
+<file path=word/endnotes.xml><?xml version="1.0" encoding="utf-8"?>
+<w:endnotes xmlns:wpc="http://schemas.microsoft.com/office/word/2010/wordprocessingCanvas" xmlns:cx="http://schemas.microsoft.com/office/drawing/2014/chartex" xmlns:cx1="http://schemas.microsoft.com/office/drawing/2015/9/8/chartex" xmlns:cx2="http://schemas.microsoft.com/office/drawing/2015/10/21/chartex" xmlns:cx3="http://schemas.microsoft.com/office/drawing/2016/5/9/chartex" xmlns:cx4="http://schemas.microsoft.com/office/drawing/2016/5/10/chartex" xmlns:cx5="http://schemas.microsoft.com/office/drawing/2016/5/11/chartex" xmlns:cx6="http://schemas.microsoft.com/office/drawing/2016/5/12/chartex" xmlns:cx7="http://schemas.microsoft.com/office/drawing/2016/5/13/chartex" xmlns:cx8="http://schemas.microsoft.com/office/drawing/2016/5/14/chartex" xmlns:mc="http://schemas.openxmlformats.org/markup-compatibility/2006" xmlns:aink="http://schemas.microsoft.com/office/drawing/2016/ink" xmlns:am3d="http://schemas.microsoft.com/office/drawing/2017/model3d" xmlns:o="urn:schemas-microsoft-com:office:office" xmlns:r="http://schemas.openxmlformats.org/officeDocument/2006/relationships" xmlns:m="http://schemas.openxmlformats.org/officeDocument/2006/math" xmlns:v="urn:schemas-microsoft-com:vml" xmlns:wp14="http://schemas.microsoft.com/office/word/2010/wordprocessingDrawing" xmlns:wp="http://schemas.openxmlformats.org/drawingml/2006/wordprocessingDrawing" xmlns:w10="urn:schemas-microsoft-com:office:word" xmlns:w="http://schemas.openxmlformats.org/wordprocessingml/2006/main" xmlns:w14="http://schemas.microsoft.com/office/word/2010/wordml" xmlns:w15="http://schemas.microsoft.com/office/word/2012/wordml" xmlns:w16cid="http://schemas.microsoft.com/office/word/2016/wordml/cid" xmlns:w16se="http://schemas.microsoft.com/office/word/2015/wordml/symex" xmlns:wpg="http://schemas.microsoft.com/office/word/2010/wordprocessingGroup" xmlns:wpi="http://schemas.microsoft.com/office/word/2010/wordprocessingInk" xmlns:wne="http://schemas.microsoft.com/office/word/2006/wordml" xmlns:wps="http://schemas.microsoft.com/office/word/2010/wordprocessingShape" mc:Ignorable="w14 w15 w16se w16cid wp14">
+  <w:endnote w:type="separator" w:id="-1">
+    <w:p>
+      <w:pPr>
+        <w:spacing w:after="0" w:line="240" w:lineRule="auto"/>
+      </w:pPr>
+      <w:r>
+        <w:separator/>
+      </w:r>
+    </w:p>
+  </w:endnote>
+  <w:endnote w:type="continuationSeparator" w:id="0">
+    <w:p>
+      <w:pPr>
+        <w:spacing w:after="0" w:line="240" w:lineRule="auto"/>
+      </w:pPr>
+      <w:r>
+        <w:continuationSeparator/>
+      </w:r>
+    </w:p>
+  </w:endnote>
+</w:endnotes>
+</file>
+
+<file path=word/footnotes.xml><?xml version="1.0" encoding="utf-8"?>
+<w:footnotes xmlns:wpc="http://schemas.microsoft.com/office/word/2010/wordprocessingCanvas" xmlns:cx="http://schemas.microsoft.com/office/drawing/2014/chartex" xmlns:cx1="http://schemas.microsoft.com/office/drawing/2015/9/8/chartex" xmlns:cx2="http://schemas.microsoft.com/office/drawing/2015/10/21/chartex" xmlns:cx3="http://schemas.microsoft.com/office/drawing/2016/5/9/chartex" xmlns:cx4="http://schemas.microsoft.com/office/drawing/2016/5/10/chartex" xmlns:cx5="http://schemas.microsoft.com/office/drawing/2016/5/11/chartex" xmlns:cx6="http://schemas.microsoft.com/office/drawing/2016/5/12/chartex" xmlns:cx7="http://schemas.microsoft.com/office/drawing/2016/5/13/chartex" xmlns:cx8="http://schemas.microsoft.com/office/drawing/2016/5/14/chartex" xmlns:mc="http://schemas.openxmlformats.org/markup-compatibility/2006" xmlns:aink="http://schemas.microsoft.com/office/drawing/2016/ink" xmlns:am3d="http://schemas.microsoft.com/office/drawing/2017/model3d" xmlns:o="urn:schemas-microsoft-com:office:office" xmlns:r="http://schemas.openxmlformats.org/officeDocument/2006/relationships" xmlns:m="http://schemas.openxmlformats.org/officeDocument/2006/math" xmlns:v="urn:schemas-microsoft-com:vml" xmlns:wp14="http://schemas.microsoft.com/office/word/2010/wordprocessingDrawing" xmlns:wp="http://schemas.openxmlformats.org/drawingml/2006/wordprocessingDrawing" xmlns:w10="urn:schemas-microsoft-com:office:word" xmlns:w="http://schemas.openxmlformats.org/wordprocessingml/2006/main" xmlns:w14="http://schemas.microsoft.com/office/word/2010/wordml" xmlns:w15="http://schemas.microsoft.com/office/word/2012/wordml" xmlns:w16cid="http://schemas.microsoft.com/office/word/2016/wordml/cid" xmlns:w16se="http://schemas.microsoft.com/office/word/2015/wordml/symex" xmlns:wpg="http://schemas.microsoft.com/office/word/2010/wordprocessingGroup" xmlns:wpi="http://schemas.microsoft.com/office/word/2010/wordprocessingInk" xmlns:wne="http://schemas.microsoft.com/office/word/2006/wordml" xmlns:wps="http://schemas.microsoft.com/office/word/2010/wordprocessingShape" mc:Ignorable="w14 w15 w16se w16cid wp14">
+  <w:footnote w:type="separator" w:id="-1">
+    <w:p>
+      <w:pPr>
+        <w:spacing w:after="0" w:line="240" w:lineRule="auto"/>
+      </w:pPr>
+      <w:r>
+        <w:separator/>
+      </w:r>
+    </w:p>
+  </w:footnote>
+  <w:footnote w:type="continuationSeparator" w:id="0">
+    <w:p>
+      <w:pPr>
+        <w:spacing w:after="0" w:line="240" w:lineRule="auto"/>
+      </w:pPr>
+      <w:r>
+        <w:continuationSeparator/>
+      </w:r>
+    </w:p>
+  </w:footnote>
+</w:footnotes>
+</file>
+
+<file path=word/header1.xml><?xml version="1.0" encoding="utf-8"?>
+<w:hdr xmlns:wpc="http://schemas.microsoft.com/office/word/2010/wordprocessingCanvas" xmlns:cx="http://schemas.microsoft.com/office/drawing/2014/chartex" xmlns:cx1="http://schemas.microsoft.com/office/drawing/2015/9/8/chartex" xmlns:cx2="http://schemas.microsoft.com/office/drawing/2015/10/21/chartex" xmlns:cx3="http://schemas.microsoft.com/office/drawing/2016/5/9/chartex" xmlns:cx4="http://schemas.microsoft.com/office/drawing/2016/5/10/chartex" xmlns:cx5="http://schemas.microsoft.com/office/drawing/2016/5/11/chartex" xmlns:cx6="http://schemas.microsoft.com/office/drawing/2016/5/12/chartex" xmlns:cx7="http://schemas.microsoft.com/office/drawing/2016/5/13/chartex" xmlns:cx8="http://schemas.microsoft.com/office/drawing/2016/5/14/chartex" xmlns:mc="http://schemas.openxmlformats.org/markup-compatibility/2006" xmlns:aink="http://schemas.microsoft.com/office/drawing/2016/ink" xmlns:am3d="http://schemas.microsoft.com/office/drawing/2017/model3d" xmlns:o="urn:schemas-microsoft-com:office:office" xmlns:r="http://schemas.openxmlformats.org/officeDocument/2006/relationships" xmlns:m="http://schemas.openxmlformats.org/officeDocument/2006/math" xmlns:v="urn:schemas-microsoft-com:vml" xmlns:wp14="http://schemas.microsoft.com/office/word/2010/wordprocessingDrawing" xmlns:wp="http://schemas.openxmlformats.org/drawingml/2006/wordprocessingDrawing" xmlns:w10="urn:schemas-microsoft-com:office:word" xmlns:w="http://schemas.openxmlformats.org/wordprocessingml/2006/main" xmlns:w14="http://schemas.microsoft.com/office/word/2010/wordml" xmlns:w15="http://schemas.microsoft.com/office/word/2012/wordml" xmlns:w16cid="http://schemas.microsoft.com/office/word/2016/wordml/cid" xmlns:w16se="http://schemas.microsoft.com/office/word/2015/wordml/symex" xmlns:wpg="http://schemas.microsoft.com/office/word/2010/wordprocessingGroup" xmlns:wpi="http://schemas.microsoft.com/office/word/2010/wordprocessingInk" xmlns:wne="http://schemas.microsoft.com/office/word/2006/wordml" xmlns:wps="http://schemas.microsoft.com/office/word/2010/wordprocessingShape" mc:Ignorable="w14 w15 w16se w16cid wp14">
+  <w:p>
+    <w:pPr>
+      <w:spacing w:after="0" w:line="240" w:lineRule="auto"/>
+      <w:contextualSpacing/>
+      <w:rPr>
+        <w:b/>
+        <w:sz w:val="28"/>
+      </w:rPr>
+    </w:pPr>
+    <w:r>
+      <w:rPr>
+        <w:b/>
+        <w:sz w:val="28"/>
+      </w:rPr>
+      <w:t>Labrador-Assignment1.2</w:t>
+    </w:r>
+  </w:p>
+  <w:p>
+    <w:pPr>
+      <w:spacing w:after="0" w:line="240" w:lineRule="auto"/>
+      <w:contextualSpacing/>
+      <w:rPr>
+        <w:b/>
+        <w:sz w:val="28"/>
+      </w:rPr>
+    </w:pPr>
+    <w:r>
+      <w:rPr>
+        <w:b/>
+        <w:sz w:val="28"/>
+      </w:rPr>
+      <w:t>CSD-310</w:t>
+    </w:r>
+  </w:p>
+  <w:p>
+    <w:pPr>
+      <w:pStyle w:val="Header"/>
+    </w:pPr>
+  </w:p>
+</w:hdr>
 </file>
 
 <file path=word/styles.xml><?xml version="1.0" encoding="utf-8"?>
@@ -484,6 +797,73 @@
     <w:semiHidden/>
     <w:unhideWhenUsed/>
   </w:style>
+  <w:style w:type="character" w:styleId="Hyperlink">
+    <w:name w:val="Hyperlink"/>
+    <w:basedOn w:val="DefaultParagraphFont"/>
+    <w:uiPriority w:val="99"/>
+    <w:unhideWhenUsed/>
+    <w:rsid w:val="008104B8"/>
+    <w:rPr>
+      <w:color w:val="0000FF"/>
+      <w:u w:val="single"/>
+    </w:rPr>
+  </w:style>
+  <w:style w:type="character" w:styleId="UnresolvedMention">
+    <w:name w:val="Unresolved Mention"/>
+    <w:basedOn w:val="DefaultParagraphFont"/>
+    <w:uiPriority w:val="99"/>
+    <w:semiHidden/>
+    <w:unhideWhenUsed/>
+    <w:rsid w:val="008104B8"/>
+    <w:rPr>
+      <w:color w:val="605E5C"/>
+      <w:shd w:val="clear" w:color="auto" w:fill="E1DFDD"/>
+    </w:rPr>
+  </w:style>
+  <w:style w:type="paragraph" w:styleId="Header">
+    <w:name w:val="header"/>
+    <w:basedOn w:val="Normal"/>
+    <w:link w:val="HeaderChar"/>
+    <w:uiPriority w:val="99"/>
+    <w:unhideWhenUsed/>
+    <w:rsid w:val="00C908F8"/>
+    <w:pPr>
+      <w:tabs>
+        <w:tab w:val="center" w:pos="4680"/>
+        <w:tab w:val="right" w:pos="9360"/>
+      </w:tabs>
+      <w:spacing w:after="0" w:line="240" w:lineRule="auto"/>
+    </w:pPr>
+  </w:style>
+  <w:style w:type="character" w:customStyle="1" w:styleId="HeaderChar">
+    <w:name w:val="Header Char"/>
+    <w:basedOn w:val="DefaultParagraphFont"/>
+    <w:link w:val="Header"/>
+    <w:uiPriority w:val="99"/>
+    <w:rsid w:val="00C908F8"/>
+  </w:style>
+  <w:style w:type="paragraph" w:styleId="Footer">
+    <w:name w:val="footer"/>
+    <w:basedOn w:val="Normal"/>
+    <w:link w:val="FooterChar"/>
+    <w:uiPriority w:val="99"/>
+    <w:unhideWhenUsed/>
+    <w:rsid w:val="00C908F8"/>
+    <w:pPr>
+      <w:tabs>
+        <w:tab w:val="center" w:pos="4680"/>
+        <w:tab w:val="right" w:pos="9360"/>
+      </w:tabs>
+      <w:spacing w:after="0" w:line="240" w:lineRule="auto"/>
+    </w:pPr>
+  </w:style>
+  <w:style w:type="character" w:customStyle="1" w:styleId="FooterChar">
+    <w:name w:val="Footer Char"/>
+    <w:basedOn w:val="DefaultParagraphFont"/>
+    <w:link w:val="Footer"/>
+    <w:uiPriority w:val="99"/>
+    <w:rsid w:val="00C908F8"/>
+  </w:style>
 </w:styles>
 </file>
 

</xml_diff>